<commit_message>
docs: Add final docs
</commit_message>
<xml_diff>
--- a/reports/Student #1/Analysis report - Student #1.docx
+++ b/reports/Student #1/Analysis report - Student #1.docx
@@ -20,7 +20,7 @@
           <w:szCs w:val="36"/>
           <w:rtl w:val="0"/>
         </w:rPr>
-        <w:t xml:space="preserve">Analysis report D03</w:t>
+        <w:t xml:space="preserve">Analysis report D04</w:t>
       </w:r>
     </w:p>
     <w:p>
@@ -225,26 +225,6 @@
         <w:rPr>
           <w:rtl w:val="0"/>
         </w:rPr>
-      </w:r>
-    </w:p>
-    <w:p>
-      <w:pPr>
-        <w:spacing w:line="276" w:lineRule="auto"/>
-        <w:jc w:val="center"/>
-        <w:rPr>
-          <w:rFonts w:ascii="Inter Medium" w:cs="Inter Medium" w:eastAsia="Inter Medium" w:hAnsi="Inter Medium"/>
-          <w:sz w:val="24"/>
-          <w:szCs w:val="24"/>
-        </w:rPr>
-      </w:pPr>
-      <w:r>
-        <w:rPr>
-          <w:rFonts w:ascii="Inter Medium" w:cs="Inter Medium" w:eastAsia="Inter Medium" w:hAnsi="Inter Medium"/>
-          <w:sz w:val="24"/>
-          <w:szCs w:val="24"/>
-          <w:rtl w:val="0"/>
-        </w:rPr>
-        <w:t xml:space="preserve">https://github.com/DP2-2023/Acme-L3-D03</w:t>
       </w:r>
     </w:p>
     <w:p>
@@ -264,23 +244,12 @@
       </w:pPr>
       <w:r>
         <w:rPr>
-          <w:rtl w:val="0"/>
-        </w:rPr>
-      </w:r>
-    </w:p>
-    <w:p>
-      <w:pPr>
-        <w:jc w:val="both"/>
-        <w:rPr>
           <w:rFonts w:ascii="Inter Medium" w:cs="Inter Medium" w:eastAsia="Inter Medium" w:hAnsi="Inter Medium"/>
           <w:sz w:val="24"/>
           <w:szCs w:val="24"/>
-        </w:rPr>
-      </w:pPr>
-      <w:r>
-        <w:rPr>
-          <w:rtl w:val="0"/>
-        </w:rPr>
+          <w:rtl w:val="0"/>
+        </w:rPr>
+        <w:t xml:space="preserve">https://github.com/DP2-2023/Acme-L3-D03</w:t>
       </w:r>
     </w:p>
     <w:p>
@@ -315,7 +284,7 @@
     </w:p>
     <w:p>
       <w:pPr>
-        <w:jc w:val="center"/>
+        <w:jc w:val="both"/>
         <w:rPr>
           <w:rFonts w:ascii="Inter Medium" w:cs="Inter Medium" w:eastAsia="Inter Medium" w:hAnsi="Inter Medium"/>
           <w:sz w:val="24"/>
@@ -339,36 +308,32 @@
       </w:pPr>
       <w:r>
         <w:rPr>
+          <w:rtl w:val="0"/>
+        </w:rPr>
+      </w:r>
+    </w:p>
+    <w:p>
+      <w:pPr>
+        <w:jc w:val="center"/>
+        <w:rPr>
           <w:rFonts w:ascii="Inter Medium" w:cs="Inter Medium" w:eastAsia="Inter Medium" w:hAnsi="Inter Medium"/>
           <w:sz w:val="24"/>
           <w:szCs w:val="24"/>
-          <w:rtl w:val="0"/>
-        </w:rPr>
-        <w:t xml:space="preserve">Ignacio Jordano de Castro</w:t>
-      </w:r>
-    </w:p>
-    <w:p>
-      <w:pPr>
-        <w:jc w:val="center"/>
+        </w:rPr>
+      </w:pPr>
+      <w:r>
         <w:rPr>
           <w:rFonts w:ascii="Inter Medium" w:cs="Inter Medium" w:eastAsia="Inter Medium" w:hAnsi="Inter Medium"/>
           <w:sz w:val="24"/>
           <w:szCs w:val="24"/>
-        </w:rPr>
-      </w:pPr>
-      <w:r>
-        <w:rPr>
-          <w:rFonts w:ascii="Inter Medium" w:cs="Inter Medium" w:eastAsia="Inter Medium" w:hAnsi="Inter Medium"/>
-          <w:sz w:val="24"/>
-          <w:szCs w:val="24"/>
-          <w:rtl w:val="0"/>
-        </w:rPr>
-        <w:t xml:space="preserve">Email: ignjorde@alum.us.es</w:t>
-      </w:r>
-    </w:p>
-    <w:p>
-      <w:pPr>
-        <w:jc w:val="both"/>
+          <w:rtl w:val="0"/>
+        </w:rPr>
+        <w:t xml:space="preserve">Ignacio Jordano de Castro</w:t>
+      </w:r>
+    </w:p>
+    <w:p>
+      <w:pPr>
+        <w:jc w:val="center"/>
         <w:rPr>
           <w:rFonts w:ascii="Inter Medium" w:cs="Inter Medium" w:eastAsia="Inter Medium" w:hAnsi="Inter Medium"/>
           <w:sz w:val="24"/>
@@ -382,8 +347,12 @@
       </w:pPr>
       <w:r>
         <w:rPr>
-          <w:rtl w:val="0"/>
-        </w:rPr>
+          <w:rFonts w:ascii="Inter Medium" w:cs="Inter Medium" w:eastAsia="Inter Medium" w:hAnsi="Inter Medium"/>
+          <w:sz w:val="24"/>
+          <w:szCs w:val="24"/>
+          <w:rtl w:val="0"/>
+        </w:rPr>
+        <w:t xml:space="preserve">Email: ignjorde@alum.us.es</w:t>
       </w:r>
     </w:p>
     <w:p>
@@ -439,7 +408,7 @@
           <w:szCs w:val="26"/>
           <w:rtl w:val="0"/>
         </w:rPr>
-        <w:t xml:space="preserve">XX/0X/2023</w:t>
+        <w:t xml:space="preserve">26/05/2023</w:t>
       </w:r>
     </w:p>
     <w:p>
@@ -530,7 +499,7 @@
             <wp:extent cx="3052763" cy="562885"/>
             <wp:effectExtent b="0" l="0" r="0" t="0"/>
             <wp:wrapNone/>
-            <wp:docPr id="2" name="image1.png"/>
+            <wp:docPr id="3" name="image1.png"/>
             <a:graphic>
               <a:graphicData uri="http://schemas.openxmlformats.org/drawingml/2006/picture">
                 <pic:pic>
@@ -638,13 +607,27 @@
     </w:p>
     <w:p>
       <w:pPr>
-        <w:spacing w:line="276" w:lineRule="auto"/>
-        <w:jc w:val="center"/>
-        <w:rPr>
-          <w:rFonts w:ascii="Inter ExtraBold" w:cs="Inter ExtraBold" w:eastAsia="Inter ExtraBold" w:hAnsi="Inter ExtraBold"/>
-          <w:sz w:val="36"/>
-          <w:szCs w:val="36"/>
-        </w:rPr>
+        <w:rPr/>
+      </w:pPr>
+      <w:r>
+        <w:rPr>
+          <w:rtl w:val="0"/>
+        </w:rPr>
+      </w:r>
+    </w:p>
+    <w:p>
+      <w:pPr>
+        <w:rPr/>
+      </w:pPr>
+      <w:r>
+        <w:rPr>
+          <w:rtl w:val="0"/>
+        </w:rPr>
+      </w:r>
+    </w:p>
+    <w:p>
+      <w:pPr>
+        <w:rPr/>
       </w:pPr>
       <w:r>
         <w:rPr>
@@ -1297,7 +1280,7 @@
         <w:rPr>
           <w:rtl w:val="0"/>
         </w:rPr>
-        <w:t xml:space="preserve">En este documento se resume un análisis de los requisitos individuales del estudiante 1 para el D03. Este pretende eliminar las posibles ambigüedades en ellos y permitir su correcta implementación.</w:t>
+        <w:t xml:space="preserve">En este documento se resume un análisis de los requisitos individuales del estudiante 1 para el D04. Este pretende eliminar las posibles ambigüedades en ellos y permitir su correcta implementación.</w:t>
       </w:r>
     </w:p>
     <w:p>
@@ -1500,7 +1483,7 @@
               <w:rPr>
                 <w:rtl w:val="0"/>
               </w:rPr>
-              <w:t xml:space="preserve">23/03/2023</w:t>
+              <w:t xml:space="preserve">24/04/2023</w:t>
             </w:r>
           </w:p>
         </w:tc>
@@ -1531,90 +1514,6 @@
           </w:p>
         </w:tc>
       </w:tr>
-      <w:tr>
-        <w:trPr>
-          <w:cantSplit w:val="0"/>
-          <w:tblHeader w:val="0"/>
-        </w:trPr>
-        <w:tc>
-          <w:tcPr>
-            <w:shd w:fill="auto" w:val="clear"/>
-            <w:tcMar>
-              <w:top w:w="100.0" w:type="dxa"/>
-              <w:left w:w="100.0" w:type="dxa"/>
-              <w:bottom w:w="100.0" w:type="dxa"/>
-              <w:right w:w="100.0" w:type="dxa"/>
-            </w:tcMar>
-            <w:vAlign w:val="top"/>
-          </w:tcPr>
-          <w:p>
-            <w:pPr>
-              <w:widowControl w:val="0"/>
-              <w:spacing w:line="240" w:lineRule="auto"/>
-              <w:jc w:val="both"/>
-              <w:rPr/>
-            </w:pPr>
-            <w:r>
-              <w:rPr>
-                <w:rtl w:val="0"/>
-              </w:rPr>
-              <w:t xml:space="preserve">1.1</w:t>
-            </w:r>
-          </w:p>
-        </w:tc>
-        <w:tc>
-          <w:tcPr>
-            <w:shd w:fill="auto" w:val="clear"/>
-            <w:tcMar>
-              <w:top w:w="100.0" w:type="dxa"/>
-              <w:left w:w="100.0" w:type="dxa"/>
-              <w:bottom w:w="100.0" w:type="dxa"/>
-              <w:right w:w="100.0" w:type="dxa"/>
-            </w:tcMar>
-            <w:vAlign w:val="top"/>
-          </w:tcPr>
-          <w:p>
-            <w:pPr>
-              <w:widowControl w:val="0"/>
-              <w:spacing w:line="240" w:lineRule="auto"/>
-              <w:jc w:val="both"/>
-              <w:rPr/>
-            </w:pPr>
-            <w:r>
-              <w:rPr>
-                <w:rtl w:val="0"/>
-              </w:rPr>
-              <w:t xml:space="preserve">21/04/2023</w:t>
-            </w:r>
-          </w:p>
-        </w:tc>
-        <w:tc>
-          <w:tcPr>
-            <w:shd w:fill="auto" w:val="clear"/>
-            <w:tcMar>
-              <w:top w:w="100.0" w:type="dxa"/>
-              <w:left w:w="100.0" w:type="dxa"/>
-              <w:bottom w:w="100.0" w:type="dxa"/>
-              <w:right w:w="100.0" w:type="dxa"/>
-            </w:tcMar>
-            <w:vAlign w:val="top"/>
-          </w:tcPr>
-          <w:p>
-            <w:pPr>
-              <w:widowControl w:val="0"/>
-              <w:spacing w:line="240" w:lineRule="auto"/>
-              <w:jc w:val="both"/>
-              <w:rPr/>
-            </w:pPr>
-            <w:r>
-              <w:rPr>
-                <w:rtl w:val="0"/>
-              </w:rPr>
-              <w:t xml:space="preserve">Actualizado con el feedback obtenido a lo largo de todas las sesiones de follow-up</w:t>
-            </w:r>
-          </w:p>
-        </w:tc>
-      </w:tr>
     </w:tbl>
     <w:p>
       <w:pPr>
@@ -1972,1135 +1871,18 @@
         <w:t xml:space="preserve">Contenidos</w:t>
       </w:r>
     </w:p>
-    <w:tbl>
-      <w:tblPr>
-        <w:tblStyle w:val="Table2"/>
-        <w:tblW w:w="8475.0" w:type="dxa"/>
-        <w:jc w:val="left"/>
-        <w:tblBorders>
-          <w:top w:color="000000" w:space="0" w:sz="6" w:val="single"/>
-          <w:left w:color="000000" w:space="0" w:sz="6" w:val="single"/>
-          <w:bottom w:color="000000" w:space="0" w:sz="6" w:val="single"/>
-          <w:right w:color="000000" w:space="0" w:sz="6" w:val="single"/>
-          <w:insideH w:color="000000" w:space="0" w:sz="6" w:val="single"/>
-          <w:insideV w:color="000000" w:space="0" w:sz="6" w:val="single"/>
-        </w:tblBorders>
-        <w:tblLayout w:type="fixed"/>
-        <w:tblLook w:val="0600"/>
-      </w:tblPr>
-      <w:tblGrid>
-        <w:gridCol w:w="1500"/>
-        <w:gridCol w:w="2820"/>
-        <w:gridCol w:w="2655"/>
-        <w:gridCol w:w="1500"/>
-        <w:tblGridChange w:id="0">
-          <w:tblGrid>
-            <w:gridCol w:w="1500"/>
-            <w:gridCol w:w="2820"/>
-            <w:gridCol w:w="2655"/>
-            <w:gridCol w:w="1500"/>
-          </w:tblGrid>
-        </w:tblGridChange>
-      </w:tblGrid>
-      <w:tr>
-        <w:trPr>
-          <w:cantSplit w:val="0"/>
-          <w:trHeight w:val="315" w:hRule="atLeast"/>
-          <w:tblHeader w:val="0"/>
-        </w:trPr>
-        <w:tc>
-          <w:tcPr>
-            <w:tcBorders>
-              <w:top w:color="000000" w:space="0" w:sz="6" w:val="single"/>
-              <w:left w:color="000000" w:space="0" w:sz="6" w:val="single"/>
-              <w:bottom w:color="000000" w:space="0" w:sz="6" w:val="single"/>
-              <w:right w:color="000000" w:space="0" w:sz="6" w:val="single"/>
-            </w:tcBorders>
-            <w:shd w:fill="cfe2f3" w:val="clear"/>
-            <w:tcMar>
-              <w:top w:w="0.0" w:type="dxa"/>
-              <w:left w:w="40.0" w:type="dxa"/>
-              <w:bottom w:w="0.0" w:type="dxa"/>
-              <w:right w:w="40.0" w:type="dxa"/>
-            </w:tcMar>
-            <w:vAlign w:val="center"/>
-          </w:tcPr>
-          <w:p>
-            <w:pPr>
-              <w:widowControl w:val="0"/>
-              <w:spacing w:line="276" w:lineRule="auto"/>
-              <w:rPr>
-                <w:sz w:val="20"/>
-                <w:szCs w:val="20"/>
-              </w:rPr>
-            </w:pPr>
-            <w:r>
-              <w:rPr>
-                <w:b w:val="1"/>
-                <w:rtl w:val="0"/>
-              </w:rPr>
-              <w:t xml:space="preserve">Requisito</w:t>
-            </w:r>
-            <w:r>
-              <w:rPr>
-                <w:rtl w:val="0"/>
-              </w:rPr>
-            </w:r>
-          </w:p>
-        </w:tc>
-        <w:tc>
-          <w:tcPr>
-            <w:tcBorders>
-              <w:top w:color="000000" w:space="0" w:sz="6" w:val="single"/>
-              <w:bottom w:color="000000" w:space="0" w:sz="6" w:val="single"/>
-              <w:right w:color="000000" w:space="0" w:sz="6" w:val="single"/>
-            </w:tcBorders>
-            <w:shd w:fill="cfe2f3" w:val="clear"/>
-            <w:tcMar>
-              <w:top w:w="0.0" w:type="dxa"/>
-              <w:left w:w="40.0" w:type="dxa"/>
-              <w:bottom w:w="0.0" w:type="dxa"/>
-              <w:right w:w="40.0" w:type="dxa"/>
-            </w:tcMar>
-            <w:vAlign w:val="center"/>
-          </w:tcPr>
-          <w:p>
-            <w:pPr>
-              <w:widowControl w:val="0"/>
-              <w:spacing w:line="276" w:lineRule="auto"/>
-              <w:rPr>
-                <w:sz w:val="20"/>
-                <w:szCs w:val="20"/>
-              </w:rPr>
-            </w:pPr>
-            <w:r>
-              <w:rPr>
-                <w:b w:val="1"/>
-                <w:rtl w:val="0"/>
-              </w:rPr>
-              <w:t xml:space="preserve">Análisis</w:t>
-            </w:r>
-            <w:r>
-              <w:rPr>
-                <w:rtl w:val="0"/>
-              </w:rPr>
-            </w:r>
-          </w:p>
-        </w:tc>
-        <w:tc>
-          <w:tcPr>
-            <w:tcBorders>
-              <w:top w:color="000000" w:space="0" w:sz="6" w:val="single"/>
-              <w:bottom w:color="000000" w:space="0" w:sz="6" w:val="single"/>
-              <w:right w:color="000000" w:space="0" w:sz="6" w:val="single"/>
-            </w:tcBorders>
-            <w:shd w:fill="cfe2f3" w:val="clear"/>
-            <w:tcMar>
-              <w:top w:w="0.0" w:type="dxa"/>
-              <w:left w:w="40.0" w:type="dxa"/>
-              <w:bottom w:w="0.0" w:type="dxa"/>
-              <w:right w:w="40.0" w:type="dxa"/>
-            </w:tcMar>
-            <w:vAlign w:val="center"/>
-          </w:tcPr>
-          <w:p>
-            <w:pPr>
-              <w:widowControl w:val="0"/>
-              <w:spacing w:line="276" w:lineRule="auto"/>
-              <w:rPr>
-                <w:sz w:val="20"/>
-                <w:szCs w:val="20"/>
-              </w:rPr>
-            </w:pPr>
-            <w:r>
-              <w:rPr>
-                <w:b w:val="1"/>
-                <w:rtl w:val="0"/>
-              </w:rPr>
-              <w:t xml:space="preserve">Decisiones</w:t>
-            </w:r>
-            <w:r>
-              <w:rPr>
-                <w:rtl w:val="0"/>
-              </w:rPr>
-            </w:r>
-          </w:p>
-        </w:tc>
-        <w:tc>
-          <w:tcPr>
-            <w:tcBorders>
-              <w:top w:color="000000" w:space="0" w:sz="6" w:val="single"/>
-              <w:bottom w:color="000000" w:space="0" w:sz="6" w:val="single"/>
-              <w:right w:color="000000" w:space="0" w:sz="6" w:val="single"/>
-            </w:tcBorders>
-            <w:shd w:fill="cfe2f3" w:val="clear"/>
-            <w:tcMar>
-              <w:top w:w="0.0" w:type="dxa"/>
-              <w:left w:w="40.0" w:type="dxa"/>
-              <w:bottom w:w="0.0" w:type="dxa"/>
-              <w:right w:w="40.0" w:type="dxa"/>
-            </w:tcMar>
-            <w:vAlign w:val="center"/>
-          </w:tcPr>
-          <w:p>
-            <w:pPr>
-              <w:widowControl w:val="0"/>
-              <w:spacing w:line="276" w:lineRule="auto"/>
-              <w:rPr>
-                <w:sz w:val="20"/>
-                <w:szCs w:val="20"/>
-              </w:rPr>
-            </w:pPr>
-            <w:r>
-              <w:rPr>
-                <w:b w:val="1"/>
-                <w:rtl w:val="0"/>
-              </w:rPr>
-              <w:t xml:space="preserve">Validación</w:t>
-            </w:r>
-            <w:r>
-              <w:rPr>
-                <w:rtl w:val="0"/>
-              </w:rPr>
-            </w:r>
-          </w:p>
-        </w:tc>
-      </w:tr>
-      <w:tr>
-        <w:trPr>
-          <w:cantSplit w:val="0"/>
-          <w:trHeight w:val="315" w:hRule="atLeast"/>
-          <w:tblHeader w:val="0"/>
-        </w:trPr>
-        <w:tc>
-          <w:tcPr>
-            <w:tcBorders>
-              <w:left w:color="000000" w:space="0" w:sz="6" w:val="single"/>
-              <w:bottom w:color="000000" w:space="0" w:sz="6" w:val="single"/>
-              <w:right w:color="000000" w:space="0" w:sz="6" w:val="single"/>
-            </w:tcBorders>
-            <w:tcMar>
-              <w:top w:w="0.0" w:type="dxa"/>
-              <w:left w:w="0.0" w:type="dxa"/>
-              <w:bottom w:w="0.0" w:type="dxa"/>
-              <w:right w:w="0.0" w:type="dxa"/>
-            </w:tcMar>
-            <w:vAlign w:val="center"/>
-          </w:tcPr>
-          <w:p>
-            <w:pPr>
-              <w:widowControl w:val="0"/>
-              <w:spacing w:line="276" w:lineRule="auto"/>
-              <w:rPr/>
-            </w:pPr>
-            <w:r>
-              <w:rPr>
-                <w:rtl w:val="0"/>
-              </w:rPr>
-              <w:t xml:space="preserve">11 - Operaciones por usuarios anónimos sobre cuentas de usuario</w:t>
-            </w:r>
-          </w:p>
-        </w:tc>
-        <w:tc>
-          <w:tcPr>
-            <w:tcBorders>
-              <w:bottom w:color="000000" w:space="0" w:sz="6" w:val="single"/>
-              <w:right w:color="000000" w:space="0" w:sz="6" w:val="single"/>
-            </w:tcBorders>
-            <w:tcMar>
-              <w:top w:w="0.0" w:type="dxa"/>
-              <w:left w:w="40.0" w:type="dxa"/>
-              <w:bottom w:w="0.0" w:type="dxa"/>
-              <w:right w:w="40.0" w:type="dxa"/>
-            </w:tcMar>
-            <w:vAlign w:val="center"/>
-          </w:tcPr>
-          <w:p>
-            <w:pPr>
-              <w:widowControl w:val="0"/>
-              <w:spacing w:line="276" w:lineRule="auto"/>
-              <w:rPr>
-                <w:sz w:val="20"/>
-                <w:szCs w:val="20"/>
-              </w:rPr>
-            </w:pPr>
-            <w:r>
-              <w:rPr>
-                <w:sz w:val="20"/>
-                <w:szCs w:val="20"/>
-                <w:rtl w:val="0"/>
-              </w:rPr>
-              <w:t xml:space="preserve">Las opciones de registro “sign-up” en el proyecto son múltiples. ¿Cómo podemos integrarlas todas?</w:t>
-            </w:r>
-          </w:p>
-        </w:tc>
-        <w:tc>
-          <w:tcPr>
-            <w:tcBorders>
-              <w:bottom w:color="000000" w:space="0" w:sz="6" w:val="single"/>
-              <w:right w:color="000000" w:space="0" w:sz="6" w:val="single"/>
-            </w:tcBorders>
-            <w:tcMar>
-              <w:top w:w="0.0" w:type="dxa"/>
-              <w:left w:w="40.0" w:type="dxa"/>
-              <w:bottom w:w="0.0" w:type="dxa"/>
-              <w:right w:w="40.0" w:type="dxa"/>
-            </w:tcMar>
-            <w:vAlign w:val="center"/>
-          </w:tcPr>
-          <w:p>
-            <w:pPr>
-              <w:widowControl w:val="0"/>
-              <w:spacing w:line="276" w:lineRule="auto"/>
-              <w:rPr>
-                <w:sz w:val="20"/>
-                <w:szCs w:val="20"/>
-              </w:rPr>
-            </w:pPr>
-            <w:r>
-              <w:rPr>
-                <w:sz w:val="20"/>
-                <w:szCs w:val="20"/>
-                <w:rtl w:val="0"/>
-              </w:rPr>
-              <w:t xml:space="preserve">Se propone un campo de selección de rol en el registro de usuario.</w:t>
-            </w:r>
-          </w:p>
-        </w:tc>
-        <w:tc>
-          <w:tcPr>
-            <w:tcBorders>
-              <w:bottom w:color="000000" w:space="0" w:sz="6" w:val="single"/>
-              <w:right w:color="000000" w:space="0" w:sz="6" w:val="single"/>
-            </w:tcBorders>
-            <w:tcMar>
-              <w:top w:w="0.0" w:type="dxa"/>
-              <w:left w:w="40.0" w:type="dxa"/>
-              <w:bottom w:w="0.0" w:type="dxa"/>
-              <w:right w:w="40.0" w:type="dxa"/>
-            </w:tcMar>
-            <w:vAlign w:val="center"/>
-          </w:tcPr>
-          <w:p>
-            <w:pPr>
-              <w:widowControl w:val="0"/>
-              <w:spacing w:line="276" w:lineRule="auto"/>
-              <w:rPr>
-                <w:sz w:val="20"/>
-                <w:szCs w:val="20"/>
-              </w:rPr>
-            </w:pPr>
-            <w:r>
-              <w:rPr>
-                <w:sz w:val="20"/>
-                <w:szCs w:val="20"/>
-                <w:rtl w:val="0"/>
-              </w:rPr>
-              <w:t xml:space="preserve">Se incluirán en el apartado de cuentas de usuario como become-...</w:t>
-            </w:r>
-          </w:p>
-        </w:tc>
-      </w:tr>
-      <w:tr>
-        <w:trPr>
-          <w:cantSplit w:val="0"/>
-          <w:trHeight w:val="315" w:hRule="atLeast"/>
-          <w:tblHeader w:val="0"/>
-        </w:trPr>
-        <w:tc>
-          <w:tcPr>
-            <w:tcBorders>
-              <w:left w:color="000000" w:space="0" w:sz="6" w:val="single"/>
-              <w:bottom w:color="000000" w:space="0" w:sz="6" w:val="single"/>
-              <w:right w:color="000000" w:space="0" w:sz="6" w:val="single"/>
-            </w:tcBorders>
-            <w:tcMar>
-              <w:top w:w="0.0" w:type="dxa"/>
-              <w:left w:w="0.0" w:type="dxa"/>
-              <w:bottom w:w="0.0" w:type="dxa"/>
-              <w:right w:w="0.0" w:type="dxa"/>
-            </w:tcMar>
-            <w:vAlign w:val="center"/>
-          </w:tcPr>
-          <w:p>
-            <w:pPr>
-              <w:widowControl w:val="0"/>
-              <w:spacing w:line="276" w:lineRule="auto"/>
-              <w:rPr/>
-            </w:pPr>
-            <w:r>
-              <w:rPr>
-                <w:rtl w:val="0"/>
-              </w:rPr>
-              <w:t xml:space="preserve">12 - Operaciones por profesores sobre cuentas de usuario</w:t>
-            </w:r>
-          </w:p>
-        </w:tc>
-        <w:tc>
-          <w:tcPr>
-            <w:tcBorders>
-              <w:bottom w:color="000000" w:space="0" w:sz="6" w:val="single"/>
-              <w:right w:color="000000" w:space="0" w:sz="6" w:val="single"/>
-            </w:tcBorders>
-            <w:tcMar>
-              <w:top w:w="0.0" w:type="dxa"/>
-              <w:left w:w="40.0" w:type="dxa"/>
-              <w:bottom w:w="0.0" w:type="dxa"/>
-              <w:right w:w="40.0" w:type="dxa"/>
-            </w:tcMar>
-            <w:vAlign w:val="center"/>
-          </w:tcPr>
-          <w:p>
-            <w:pPr>
-              <w:spacing w:line="240" w:lineRule="auto"/>
-              <w:rPr/>
-            </w:pPr>
-            <w:r>
-              <w:rPr>
-                <w:rtl w:val="0"/>
-              </w:rPr>
-              <w:t xml:space="preserve">“Operations by lecturers on user accounts: Update their profiles”</w:t>
-            </w:r>
-          </w:p>
-        </w:tc>
-        <w:tc>
-          <w:tcPr>
-            <w:tcBorders>
-              <w:bottom w:color="000000" w:space="0" w:sz="6" w:val="single"/>
-              <w:right w:color="000000" w:space="0" w:sz="6" w:val="single"/>
-            </w:tcBorders>
-            <w:tcMar>
-              <w:top w:w="0.0" w:type="dxa"/>
-              <w:left w:w="40.0" w:type="dxa"/>
-              <w:bottom w:w="0.0" w:type="dxa"/>
-              <w:right w:w="40.0" w:type="dxa"/>
-            </w:tcMar>
-            <w:vAlign w:val="center"/>
-          </w:tcPr>
-          <w:p>
-            <w:pPr>
-              <w:widowControl w:val="0"/>
-              <w:spacing w:line="276" w:lineRule="auto"/>
-              <w:rPr>
-                <w:sz w:val="20"/>
-                <w:szCs w:val="20"/>
-              </w:rPr>
-            </w:pPr>
-            <w:r>
-              <w:rPr>
-                <w:sz w:val="20"/>
-                <w:szCs w:val="20"/>
-                <w:rtl w:val="0"/>
-              </w:rPr>
-              <w:t xml:space="preserve">Se aclara que solo deben poder actualizar SUS perfiles.</w:t>
-            </w:r>
-          </w:p>
-        </w:tc>
-        <w:tc>
-          <w:tcPr>
-            <w:tcBorders>
-              <w:bottom w:color="000000" w:space="0" w:sz="6" w:val="single"/>
-              <w:right w:color="000000" w:space="0" w:sz="6" w:val="single"/>
-            </w:tcBorders>
-            <w:tcMar>
-              <w:top w:w="0.0" w:type="dxa"/>
-              <w:left w:w="40.0" w:type="dxa"/>
-              <w:bottom w:w="0.0" w:type="dxa"/>
-              <w:right w:w="40.0" w:type="dxa"/>
-            </w:tcMar>
-            <w:vAlign w:val="center"/>
-          </w:tcPr>
-          <w:p>
-            <w:pPr>
-              <w:widowControl w:val="0"/>
-              <w:spacing w:line="276" w:lineRule="auto"/>
-              <w:rPr>
-                <w:sz w:val="20"/>
-                <w:szCs w:val="20"/>
-              </w:rPr>
-            </w:pPr>
-            <w:r>
-              <w:rPr>
-                <w:sz w:val="20"/>
-                <w:szCs w:val="20"/>
-                <w:rtl w:val="0"/>
-              </w:rPr>
-              <w:t xml:space="preserve">Se valida esta interpretación.</w:t>
-            </w:r>
-          </w:p>
-        </w:tc>
-      </w:tr>
-      <w:tr>
-        <w:trPr>
-          <w:cantSplit w:val="0"/>
-          <w:trHeight w:val="315" w:hRule="atLeast"/>
-          <w:tblHeader w:val="0"/>
-        </w:trPr>
-        <w:tc>
-          <w:tcPr>
-            <w:tcBorders>
-              <w:left w:color="000000" w:space="0" w:sz="6" w:val="single"/>
-              <w:bottom w:color="000000" w:space="0" w:sz="6" w:val="single"/>
-              <w:right w:color="000000" w:space="0" w:sz="6" w:val="single"/>
-            </w:tcBorders>
-            <w:tcMar>
-              <w:top w:w="0.0" w:type="dxa"/>
-              <w:left w:w="0.0" w:type="dxa"/>
-              <w:bottom w:w="0.0" w:type="dxa"/>
-              <w:right w:w="0.0" w:type="dxa"/>
-            </w:tcMar>
-            <w:vAlign w:val="center"/>
-          </w:tcPr>
-          <w:p>
-            <w:pPr>
-              <w:widowControl w:val="0"/>
-              <w:spacing w:line="276" w:lineRule="auto"/>
-              <w:rPr/>
-            </w:pPr>
-            <w:r>
-              <w:rPr>
-                <w:rtl w:val="0"/>
-              </w:rPr>
-              <w:t xml:space="preserve">13 - Operaciones por usuarios cualquiera sobre cursos</w:t>
-            </w:r>
-          </w:p>
-        </w:tc>
-        <w:tc>
-          <w:tcPr>
-            <w:tcBorders>
-              <w:bottom w:color="000000" w:space="0" w:sz="6" w:val="single"/>
-              <w:right w:color="000000" w:space="0" w:sz="6" w:val="single"/>
-            </w:tcBorders>
-            <w:tcMar>
-              <w:top w:w="0.0" w:type="dxa"/>
-              <w:left w:w="40.0" w:type="dxa"/>
-              <w:bottom w:w="0.0" w:type="dxa"/>
-              <w:right w:w="40.0" w:type="dxa"/>
-            </w:tcMar>
-            <w:vAlign w:val="center"/>
-          </w:tcPr>
-          <w:p>
-            <w:pPr>
-              <w:widowControl w:val="0"/>
-              <w:spacing w:line="276" w:lineRule="auto"/>
-              <w:rPr>
-                <w:sz w:val="20"/>
-                <w:szCs w:val="20"/>
-              </w:rPr>
-            </w:pPr>
-            <w:r>
-              <w:rPr>
-                <w:sz w:val="20"/>
-                <w:szCs w:val="20"/>
-                <w:rtl w:val="0"/>
-              </w:rPr>
-              <w:t xml:space="preserve">No se especifica la información que debe ser visible acerca de cada curso en el listado.</w:t>
-            </w:r>
-          </w:p>
-        </w:tc>
-        <w:tc>
-          <w:tcPr>
-            <w:tcBorders>
-              <w:bottom w:color="000000" w:space="0" w:sz="6" w:val="single"/>
-              <w:right w:color="000000" w:space="0" w:sz="6" w:val="single"/>
-            </w:tcBorders>
-            <w:tcMar>
-              <w:top w:w="0.0" w:type="dxa"/>
-              <w:left w:w="40.0" w:type="dxa"/>
-              <w:bottom w:w="0.0" w:type="dxa"/>
-              <w:right w:w="40.0" w:type="dxa"/>
-            </w:tcMar>
-            <w:vAlign w:val="center"/>
-          </w:tcPr>
-          <w:p>
-            <w:pPr>
-              <w:widowControl w:val="0"/>
-              <w:spacing w:line="276" w:lineRule="auto"/>
-              <w:rPr>
-                <w:sz w:val="20"/>
-                <w:szCs w:val="20"/>
-              </w:rPr>
-            </w:pPr>
-            <w:r>
-              <w:rPr>
-                <w:sz w:val="20"/>
-                <w:szCs w:val="20"/>
-                <w:rtl w:val="0"/>
-              </w:rPr>
-              <w:t xml:space="preserve">Se propone incluir Código, Título, Tipo y Precio.</w:t>
-            </w:r>
-          </w:p>
-        </w:tc>
-        <w:tc>
-          <w:tcPr>
-            <w:tcBorders>
-              <w:bottom w:color="000000" w:space="0" w:sz="6" w:val="single"/>
-              <w:right w:color="000000" w:space="0" w:sz="6" w:val="single"/>
-            </w:tcBorders>
-            <w:tcMar>
-              <w:top w:w="0.0" w:type="dxa"/>
-              <w:left w:w="40.0" w:type="dxa"/>
-              <w:bottom w:w="0.0" w:type="dxa"/>
-              <w:right w:w="40.0" w:type="dxa"/>
-            </w:tcMar>
-            <w:vAlign w:val="center"/>
-          </w:tcPr>
-          <w:p>
-            <w:pPr>
-              <w:widowControl w:val="0"/>
-              <w:spacing w:line="276" w:lineRule="auto"/>
-              <w:rPr>
-                <w:sz w:val="20"/>
-                <w:szCs w:val="20"/>
-              </w:rPr>
-            </w:pPr>
-            <w:r>
-              <w:rPr>
-                <w:sz w:val="20"/>
-                <w:szCs w:val="20"/>
-                <w:rtl w:val="0"/>
-              </w:rPr>
-              <w:t xml:space="preserve">Se acepta la proposición.</w:t>
-            </w:r>
-          </w:p>
-        </w:tc>
-      </w:tr>
-      <w:tr>
-        <w:trPr>
-          <w:cantSplit w:val="0"/>
-          <w:trHeight w:val="315" w:hRule="atLeast"/>
-          <w:tblHeader w:val="0"/>
-        </w:trPr>
-        <w:tc>
-          <w:tcPr>
-            <w:tcBorders>
-              <w:left w:color="000000" w:space="0" w:sz="6" w:val="single"/>
-              <w:bottom w:color="000000" w:space="0" w:sz="6" w:val="single"/>
-              <w:right w:color="000000" w:space="0" w:sz="6" w:val="single"/>
-            </w:tcBorders>
-            <w:tcMar>
-              <w:top w:w="0.0" w:type="dxa"/>
-              <w:left w:w="0.0" w:type="dxa"/>
-              <w:bottom w:w="0.0" w:type="dxa"/>
-              <w:right w:w="0.0" w:type="dxa"/>
-            </w:tcMar>
-            <w:vAlign w:val="center"/>
-          </w:tcPr>
-          <w:p>
-            <w:pPr>
-              <w:widowControl w:val="0"/>
-              <w:spacing w:line="276" w:lineRule="auto"/>
-              <w:rPr/>
-            </w:pPr>
-            <w:r>
-              <w:rPr>
-                <w:rtl w:val="0"/>
-              </w:rPr>
-              <w:t xml:space="preserve">14 - Operaciones por profesores sobre cursos</w:t>
-            </w:r>
-          </w:p>
-        </w:tc>
-        <w:tc>
-          <w:tcPr>
-            <w:tcBorders>
-              <w:bottom w:color="000000" w:space="0" w:sz="6" w:val="single"/>
-              <w:right w:color="000000" w:space="0" w:sz="6" w:val="single"/>
-            </w:tcBorders>
-            <w:tcMar>
-              <w:top w:w="0.0" w:type="dxa"/>
-              <w:left w:w="40.0" w:type="dxa"/>
-              <w:bottom w:w="0.0" w:type="dxa"/>
-              <w:right w:w="40.0" w:type="dxa"/>
-            </w:tcMar>
-            <w:vAlign w:val="center"/>
-          </w:tcPr>
-          <w:p>
-            <w:pPr>
-              <w:widowControl w:val="0"/>
-              <w:numPr>
-                <w:ilvl w:val="0"/>
-                <w:numId w:val="1"/>
-              </w:numPr>
-              <w:spacing w:line="276" w:lineRule="auto"/>
-              <w:ind w:left="720" w:hanging="360"/>
-              <w:rPr>
-                <w:sz w:val="20"/>
-                <w:szCs w:val="20"/>
-                <w:u w:val="none"/>
-              </w:rPr>
-            </w:pPr>
-            <w:r>
-              <w:rPr>
-                <w:sz w:val="20"/>
-                <w:szCs w:val="20"/>
-                <w:rtl w:val="0"/>
-              </w:rPr>
-              <w:t xml:space="preserve">No se especifica la información que debe ser visible acerca de cada curso en el listado.</w:t>
-            </w:r>
-          </w:p>
-          <w:p>
-            <w:pPr>
-              <w:widowControl w:val="0"/>
-              <w:numPr>
-                <w:ilvl w:val="0"/>
-                <w:numId w:val="1"/>
-              </w:numPr>
-              <w:spacing w:line="276" w:lineRule="auto"/>
-              <w:ind w:left="720" w:hanging="360"/>
-              <w:rPr>
-                <w:sz w:val="20"/>
-                <w:szCs w:val="20"/>
-                <w:u w:val="none"/>
-              </w:rPr>
-            </w:pPr>
-            <w:r>
-              <w:rPr>
-                <w:sz w:val="20"/>
-                <w:szCs w:val="20"/>
-                <w:rtl w:val="0"/>
-              </w:rPr>
-              <w:t xml:space="preserve">La edición de cursos se limita si el curso ha sido “Publicado”, en función de las clases que contiene. </w:t>
-            </w:r>
-          </w:p>
-        </w:tc>
-        <w:tc>
-          <w:tcPr>
-            <w:tcBorders>
-              <w:bottom w:color="000000" w:space="0" w:sz="6" w:val="single"/>
-              <w:right w:color="000000" w:space="0" w:sz="6" w:val="single"/>
-            </w:tcBorders>
-            <w:tcMar>
-              <w:top w:w="0.0" w:type="dxa"/>
-              <w:left w:w="40.0" w:type="dxa"/>
-              <w:bottom w:w="0.0" w:type="dxa"/>
-              <w:right w:w="40.0" w:type="dxa"/>
-            </w:tcMar>
-            <w:vAlign w:val="center"/>
-          </w:tcPr>
-          <w:p>
-            <w:pPr>
-              <w:widowControl w:val="0"/>
-              <w:numPr>
-                <w:ilvl w:val="0"/>
-                <w:numId w:val="2"/>
-              </w:numPr>
-              <w:spacing w:line="276" w:lineRule="auto"/>
-              <w:ind w:left="720" w:hanging="360"/>
-              <w:rPr>
-                <w:sz w:val="20"/>
-                <w:szCs w:val="20"/>
-                <w:u w:val="none"/>
-              </w:rPr>
-            </w:pPr>
-            <w:r>
-              <w:rPr>
-                <w:sz w:val="20"/>
-                <w:szCs w:val="20"/>
-                <w:rtl w:val="0"/>
-              </w:rPr>
-              <w:t xml:space="preserve">Se propone incluir Código y Título, Tipo, y si está publicado.</w:t>
-            </w:r>
-          </w:p>
-          <w:p>
-            <w:pPr>
-              <w:widowControl w:val="0"/>
-              <w:numPr>
-                <w:ilvl w:val="0"/>
-                <w:numId w:val="2"/>
-              </w:numPr>
-              <w:spacing w:line="276" w:lineRule="auto"/>
-              <w:ind w:left="720" w:hanging="360"/>
-              <w:rPr>
-                <w:sz w:val="20"/>
-                <w:szCs w:val="20"/>
-                <w:u w:val="none"/>
-              </w:rPr>
-            </w:pPr>
-            <w:r>
-              <w:rPr>
-                <w:sz w:val="20"/>
-                <w:szCs w:val="20"/>
-                <w:rtl w:val="0"/>
-              </w:rPr>
-              <w:t xml:space="preserve"> Se propone añadir una propiedad derivada nueva a la entidad curso, que indique si está publicado.</w:t>
-            </w:r>
-          </w:p>
-        </w:tc>
-        <w:tc>
-          <w:tcPr>
-            <w:tcBorders>
-              <w:bottom w:color="000000" w:space="0" w:sz="6" w:val="single"/>
-              <w:right w:color="000000" w:space="0" w:sz="6" w:val="single"/>
-            </w:tcBorders>
-            <w:tcMar>
-              <w:top w:w="0.0" w:type="dxa"/>
-              <w:left w:w="40.0" w:type="dxa"/>
-              <w:bottom w:w="0.0" w:type="dxa"/>
-              <w:right w:w="40.0" w:type="dxa"/>
-            </w:tcMar>
-            <w:vAlign w:val="center"/>
-          </w:tcPr>
-          <w:p>
-            <w:pPr>
-              <w:widowControl w:val="0"/>
-              <w:spacing w:line="276" w:lineRule="auto"/>
-              <w:rPr>
-                <w:sz w:val="20"/>
-                <w:szCs w:val="20"/>
-              </w:rPr>
-            </w:pPr>
-            <w:r>
-              <w:rPr>
-                <w:sz w:val="20"/>
-                <w:szCs w:val="20"/>
-                <w:rtl w:val="0"/>
-              </w:rPr>
-              <w:t xml:space="preserve">* Se acepta la proposición. </w:t>
-            </w:r>
-          </w:p>
-          <w:p>
-            <w:pPr>
-              <w:widowControl w:val="0"/>
-              <w:spacing w:line="276" w:lineRule="auto"/>
-              <w:rPr>
-                <w:sz w:val="20"/>
-                <w:szCs w:val="20"/>
-              </w:rPr>
-            </w:pPr>
-            <w:r>
-              <w:rPr>
-                <w:sz w:val="20"/>
-                <w:szCs w:val="20"/>
-                <w:rtl w:val="0"/>
-              </w:rPr>
-              <w:t xml:space="preserve">* Se sugiere “isPublished” en lugar de “published” como nombre de la propiedad.</w:t>
-            </w:r>
-          </w:p>
-        </w:tc>
-      </w:tr>
-      <w:tr>
-        <w:trPr>
-          <w:cantSplit w:val="0"/>
-          <w:trHeight w:val="315" w:hRule="atLeast"/>
-          <w:tblHeader w:val="0"/>
-        </w:trPr>
-        <w:tc>
-          <w:tcPr>
-            <w:tcBorders>
-              <w:left w:color="000000" w:space="0" w:sz="6" w:val="single"/>
-              <w:bottom w:color="000000" w:space="0" w:sz="6" w:val="single"/>
-              <w:right w:color="000000" w:space="0" w:sz="6" w:val="single"/>
-            </w:tcBorders>
-            <w:tcMar>
-              <w:top w:w="0.0" w:type="dxa"/>
-              <w:left w:w="0.0" w:type="dxa"/>
-              <w:bottom w:w="0.0" w:type="dxa"/>
-              <w:right w:w="0.0" w:type="dxa"/>
-            </w:tcMar>
-            <w:vAlign w:val="center"/>
-          </w:tcPr>
-          <w:p>
-            <w:pPr>
-              <w:widowControl w:val="0"/>
-              <w:spacing w:line="276" w:lineRule="auto"/>
-              <w:rPr/>
-            </w:pPr>
-            <w:r>
-              <w:rPr>
-                <w:rtl w:val="0"/>
-              </w:rPr>
-              <w:t xml:space="preserve">15 - Operaciones por profesores sobre clases (“lectures”)</w:t>
-            </w:r>
-          </w:p>
-        </w:tc>
-        <w:tc>
-          <w:tcPr>
-            <w:tcBorders>
-              <w:bottom w:color="000000" w:space="0" w:sz="6" w:val="single"/>
-              <w:right w:color="000000" w:space="0" w:sz="6" w:val="single"/>
-            </w:tcBorders>
-            <w:tcMar>
-              <w:top w:w="0.0" w:type="dxa"/>
-              <w:left w:w="40.0" w:type="dxa"/>
-              <w:bottom w:w="0.0" w:type="dxa"/>
-              <w:right w:w="40.0" w:type="dxa"/>
-            </w:tcMar>
-            <w:vAlign w:val="center"/>
-          </w:tcPr>
-          <w:p>
-            <w:pPr>
-              <w:widowControl w:val="0"/>
-              <w:numPr>
-                <w:ilvl w:val="0"/>
-                <w:numId w:val="3"/>
-              </w:numPr>
-              <w:spacing w:line="276" w:lineRule="auto"/>
-              <w:ind w:left="720" w:hanging="360"/>
-              <w:rPr>
-                <w:sz w:val="20"/>
-                <w:szCs w:val="20"/>
-              </w:rPr>
-            </w:pPr>
-            <w:r>
-              <w:rPr>
-                <w:sz w:val="20"/>
-                <w:szCs w:val="20"/>
-                <w:rtl w:val="0"/>
-              </w:rPr>
-              <w:t xml:space="preserve">No se especifica la información que debe ser visible acerca de cada curso en el listado.</w:t>
-            </w:r>
-          </w:p>
-          <w:p>
-            <w:pPr>
-              <w:widowControl w:val="0"/>
-              <w:numPr>
-                <w:ilvl w:val="0"/>
-                <w:numId w:val="3"/>
-              </w:numPr>
-              <w:spacing w:line="276" w:lineRule="auto"/>
-              <w:ind w:left="720" w:hanging="360"/>
-              <w:rPr>
-                <w:sz w:val="20"/>
-                <w:szCs w:val="20"/>
-                <w:u w:val="none"/>
-              </w:rPr>
-            </w:pPr>
-            <w:r>
-              <w:rPr>
-                <w:sz w:val="20"/>
-                <w:szCs w:val="20"/>
-                <w:rtl w:val="0"/>
-              </w:rPr>
-              <w:t xml:space="preserve">No se especifica desde dónde debe ser accesible el listado de lectures.</w:t>
-            </w:r>
-          </w:p>
-        </w:tc>
-        <w:tc>
-          <w:tcPr>
-            <w:tcBorders>
-              <w:bottom w:color="000000" w:space="0" w:sz="6" w:val="single"/>
-              <w:right w:color="000000" w:space="0" w:sz="6" w:val="single"/>
-            </w:tcBorders>
-            <w:tcMar>
-              <w:top w:w="0.0" w:type="dxa"/>
-              <w:left w:w="40.0" w:type="dxa"/>
-              <w:bottom w:w="0.0" w:type="dxa"/>
-              <w:right w:w="40.0" w:type="dxa"/>
-            </w:tcMar>
-            <w:vAlign w:val="center"/>
-          </w:tcPr>
-          <w:p>
-            <w:pPr>
-              <w:widowControl w:val="0"/>
-              <w:numPr>
-                <w:ilvl w:val="0"/>
-                <w:numId w:val="4"/>
-              </w:numPr>
-              <w:spacing w:line="276" w:lineRule="auto"/>
-              <w:ind w:left="720" w:hanging="360"/>
-              <w:rPr>
-                <w:sz w:val="20"/>
-                <w:szCs w:val="20"/>
-                <w:u w:val="none"/>
-              </w:rPr>
-            </w:pPr>
-            <w:r>
-              <w:rPr>
-                <w:sz w:val="20"/>
-                <w:szCs w:val="20"/>
-                <w:rtl w:val="0"/>
-              </w:rPr>
-              <w:t xml:space="preserve">Se propone incluir Título, Tipo, y si está publicada.</w:t>
-            </w:r>
-          </w:p>
-          <w:p>
-            <w:pPr>
-              <w:widowControl w:val="0"/>
-              <w:numPr>
-                <w:ilvl w:val="0"/>
-                <w:numId w:val="4"/>
-              </w:numPr>
-              <w:spacing w:line="276" w:lineRule="auto"/>
-              <w:ind w:left="720" w:hanging="360"/>
-              <w:rPr>
-                <w:sz w:val="20"/>
-                <w:szCs w:val="20"/>
-              </w:rPr>
-            </w:pPr>
-            <w:r>
-              <w:rPr>
-                <w:sz w:val="20"/>
-                <w:szCs w:val="20"/>
-                <w:rtl w:val="0"/>
-              </w:rPr>
-              <w:t xml:space="preserve"> Se propone añadir una propiedad derivada nueva a la entidad lecture, que indique si está publicada.</w:t>
-            </w:r>
-          </w:p>
-        </w:tc>
-        <w:tc>
-          <w:tcPr>
-            <w:tcBorders>
-              <w:bottom w:color="000000" w:space="0" w:sz="6" w:val="single"/>
-              <w:right w:color="000000" w:space="0" w:sz="6" w:val="single"/>
-            </w:tcBorders>
-            <w:tcMar>
-              <w:top w:w="0.0" w:type="dxa"/>
-              <w:left w:w="40.0" w:type="dxa"/>
-              <w:bottom w:w="0.0" w:type="dxa"/>
-              <w:right w:w="40.0" w:type="dxa"/>
-            </w:tcMar>
-            <w:vAlign w:val="center"/>
-          </w:tcPr>
-          <w:p>
-            <w:pPr>
-              <w:widowControl w:val="0"/>
-              <w:spacing w:line="276" w:lineRule="auto"/>
-              <w:rPr>
-                <w:sz w:val="20"/>
-                <w:szCs w:val="20"/>
-              </w:rPr>
-            </w:pPr>
-            <w:r>
-              <w:rPr>
-                <w:rtl w:val="0"/>
-              </w:rPr>
-            </w:r>
-          </w:p>
-        </w:tc>
-      </w:tr>
-      <w:tr>
-        <w:trPr>
-          <w:cantSplit w:val="0"/>
-          <w:trHeight w:val="315" w:hRule="atLeast"/>
-          <w:tblHeader w:val="0"/>
-        </w:trPr>
-        <w:tc>
-          <w:tcPr>
-            <w:tcBorders>
-              <w:left w:color="000000" w:space="0" w:sz="6" w:val="single"/>
-              <w:bottom w:color="000000" w:space="0" w:sz="6" w:val="single"/>
-              <w:right w:color="000000" w:space="0" w:sz="6" w:val="single"/>
-            </w:tcBorders>
-            <w:tcMar>
-              <w:top w:w="0.0" w:type="dxa"/>
-              <w:left w:w="0.0" w:type="dxa"/>
-              <w:bottom w:w="0.0" w:type="dxa"/>
-              <w:right w:w="0.0" w:type="dxa"/>
-            </w:tcMar>
-            <w:vAlign w:val="center"/>
-          </w:tcPr>
-          <w:p>
-            <w:pPr>
-              <w:widowControl w:val="0"/>
-              <w:spacing w:line="276" w:lineRule="auto"/>
-              <w:rPr/>
-            </w:pPr>
-            <w:r>
-              <w:rPr>
-                <w:rtl w:val="0"/>
-              </w:rPr>
-              <w:t xml:space="preserve">16 - Operaciones por profesores sobre tableros de profesor</w:t>
-            </w:r>
-          </w:p>
-        </w:tc>
-        <w:tc>
-          <w:tcPr>
-            <w:tcBorders>
-              <w:bottom w:color="000000" w:space="0" w:sz="6" w:val="single"/>
-              <w:right w:color="000000" w:space="0" w:sz="6" w:val="single"/>
-            </w:tcBorders>
-            <w:tcMar>
-              <w:top w:w="0.0" w:type="dxa"/>
-              <w:left w:w="40.0" w:type="dxa"/>
-              <w:bottom w:w="0.0" w:type="dxa"/>
-              <w:right w:w="40.0" w:type="dxa"/>
-            </w:tcMar>
-            <w:vAlign w:val="center"/>
-          </w:tcPr>
-          <w:p>
-            <w:pPr>
-              <w:widowControl w:val="0"/>
-              <w:spacing w:line="276" w:lineRule="auto"/>
-              <w:rPr>
-                <w:sz w:val="20"/>
-                <w:szCs w:val="20"/>
-              </w:rPr>
-            </w:pPr>
-            <w:r>
-              <w:rPr>
-                <w:rtl w:val="0"/>
-              </w:rPr>
-            </w:r>
-          </w:p>
-        </w:tc>
-        <w:tc>
-          <w:tcPr>
-            <w:tcBorders>
-              <w:bottom w:color="000000" w:space="0" w:sz="6" w:val="single"/>
-              <w:right w:color="000000" w:space="0" w:sz="6" w:val="single"/>
-            </w:tcBorders>
-            <w:tcMar>
-              <w:top w:w="0.0" w:type="dxa"/>
-              <w:left w:w="40.0" w:type="dxa"/>
-              <w:bottom w:w="0.0" w:type="dxa"/>
-              <w:right w:w="40.0" w:type="dxa"/>
-            </w:tcMar>
-            <w:vAlign w:val="center"/>
-          </w:tcPr>
-          <w:p>
-            <w:pPr>
-              <w:widowControl w:val="0"/>
-              <w:spacing w:line="276" w:lineRule="auto"/>
-              <w:rPr>
-                <w:sz w:val="20"/>
-                <w:szCs w:val="20"/>
-              </w:rPr>
-            </w:pPr>
-            <w:r>
-              <w:rPr>
-                <w:rtl w:val="0"/>
-              </w:rPr>
-            </w:r>
-          </w:p>
-        </w:tc>
-        <w:tc>
-          <w:tcPr>
-            <w:tcBorders>
-              <w:bottom w:color="000000" w:space="0" w:sz="6" w:val="single"/>
-              <w:right w:color="000000" w:space="0" w:sz="6" w:val="single"/>
-            </w:tcBorders>
-            <w:tcMar>
-              <w:top w:w="0.0" w:type="dxa"/>
-              <w:left w:w="40.0" w:type="dxa"/>
-              <w:bottom w:w="0.0" w:type="dxa"/>
-              <w:right w:w="40.0" w:type="dxa"/>
-            </w:tcMar>
-            <w:vAlign w:val="center"/>
-          </w:tcPr>
-          <w:p>
-            <w:pPr>
-              <w:widowControl w:val="0"/>
-              <w:spacing w:line="276" w:lineRule="auto"/>
-              <w:rPr>
-                <w:sz w:val="20"/>
-                <w:szCs w:val="20"/>
-              </w:rPr>
-            </w:pPr>
-            <w:r>
-              <w:rPr>
-                <w:rtl w:val="0"/>
-              </w:rPr>
-            </w:r>
-          </w:p>
-        </w:tc>
-      </w:tr>
-    </w:tbl>
     <w:p>
       <w:pPr>
         <w:spacing w:after="240" w:before="240" w:lineRule="auto"/>
         <w:jc w:val="both"/>
         <w:rPr/>
       </w:pPr>
+      <w:r>
+        <w:rPr>
+          <w:rtl w:val="0"/>
+        </w:rPr>
+        <w:t xml:space="preserve">No se han encontrado ambigüedades en los requisitos de este entregable.</w:t>
+      </w:r>
       <w:r>
         <w:rPr>
           <w:rtl w:val="0"/>
@@ -3184,460 +1966,7 @@
 </file>
 
 <file path=word/numbering.xml><?xml version="1.0" encoding="utf-8"?>
-<w:numbering xmlns:mc="http://schemas.openxmlformats.org/markup-compatibility/2006" xmlns:o="urn:schemas-microsoft-com:office:office" xmlns:r="http://schemas.openxmlformats.org/officeDocument/2006/relationships" xmlns:m="http://schemas.openxmlformats.org/officeDocument/2006/math" xmlns:v="urn:schemas-microsoft-com:vml" xmlns:wp="http://schemas.openxmlformats.org/drawingml/2006/wordprocessingDrawing" xmlns:w10="urn:schemas-microsoft-com:office:word" xmlns:w="http://schemas.openxmlformats.org/wordprocessingml/2006/main" xmlns:wne="http://schemas.microsoft.com/office/word/2006/wordml" xmlns:sl="http://schemas.openxmlformats.org/schemaLibrary/2006/main" xmlns:a="http://schemas.openxmlformats.org/drawingml/2006/main" xmlns:pic="http://schemas.openxmlformats.org/drawingml/2006/picture" xmlns:c="http://schemas.openxmlformats.org/drawingml/2006/chart" xmlns:lc="http://schemas.openxmlformats.org/drawingml/2006/lockedCanvas" xmlns:dgm="http://schemas.openxmlformats.org/drawingml/2006/diagram" xmlns:wps="http://schemas.microsoft.com/office/word/2010/wordprocessingShape" xmlns:wpg="http://schemas.microsoft.com/office/word/2010/wordprocessingGroup" xmlns:w14="http://schemas.microsoft.com/office/word/2010/wordml" xmlns:w15="http://schemas.microsoft.com/office/word/2012/wordml">
-  <w:abstractNum w:abstractNumId="1">
-    <w:lvl w:ilvl="0">
-      <w:start w:val="1"/>
-      <w:numFmt w:val="bullet"/>
-      <w:lvlText w:val="●"/>
-      <w:lvlJc w:val="left"/>
-      <w:pPr>
-        <w:ind w:left="720" w:hanging="360"/>
-      </w:pPr>
-      <w:rPr>
-        <w:u w:val="none"/>
-      </w:rPr>
-    </w:lvl>
-    <w:lvl w:ilvl="1">
-      <w:start w:val="1"/>
-      <w:numFmt w:val="bullet"/>
-      <w:lvlText w:val="○"/>
-      <w:lvlJc w:val="left"/>
-      <w:pPr>
-        <w:ind w:left="1440" w:hanging="360"/>
-      </w:pPr>
-      <w:rPr>
-        <w:u w:val="none"/>
-      </w:rPr>
-    </w:lvl>
-    <w:lvl w:ilvl="2">
-      <w:start w:val="1"/>
-      <w:numFmt w:val="bullet"/>
-      <w:lvlText w:val="■"/>
-      <w:lvlJc w:val="left"/>
-      <w:pPr>
-        <w:ind w:left="2160" w:hanging="360"/>
-      </w:pPr>
-      <w:rPr>
-        <w:u w:val="none"/>
-      </w:rPr>
-    </w:lvl>
-    <w:lvl w:ilvl="3">
-      <w:start w:val="1"/>
-      <w:numFmt w:val="bullet"/>
-      <w:lvlText w:val="●"/>
-      <w:lvlJc w:val="left"/>
-      <w:pPr>
-        <w:ind w:left="2880" w:hanging="360"/>
-      </w:pPr>
-      <w:rPr>
-        <w:u w:val="none"/>
-      </w:rPr>
-    </w:lvl>
-    <w:lvl w:ilvl="4">
-      <w:start w:val="1"/>
-      <w:numFmt w:val="bullet"/>
-      <w:lvlText w:val="○"/>
-      <w:lvlJc w:val="left"/>
-      <w:pPr>
-        <w:ind w:left="3600" w:hanging="360"/>
-      </w:pPr>
-      <w:rPr>
-        <w:u w:val="none"/>
-      </w:rPr>
-    </w:lvl>
-    <w:lvl w:ilvl="5">
-      <w:start w:val="1"/>
-      <w:numFmt w:val="bullet"/>
-      <w:lvlText w:val="■"/>
-      <w:lvlJc w:val="left"/>
-      <w:pPr>
-        <w:ind w:left="4320" w:hanging="360"/>
-      </w:pPr>
-      <w:rPr>
-        <w:u w:val="none"/>
-      </w:rPr>
-    </w:lvl>
-    <w:lvl w:ilvl="6">
-      <w:start w:val="1"/>
-      <w:numFmt w:val="bullet"/>
-      <w:lvlText w:val="●"/>
-      <w:lvlJc w:val="left"/>
-      <w:pPr>
-        <w:ind w:left="5040" w:hanging="360"/>
-      </w:pPr>
-      <w:rPr>
-        <w:u w:val="none"/>
-      </w:rPr>
-    </w:lvl>
-    <w:lvl w:ilvl="7">
-      <w:start w:val="1"/>
-      <w:numFmt w:val="bullet"/>
-      <w:lvlText w:val="○"/>
-      <w:lvlJc w:val="left"/>
-      <w:pPr>
-        <w:ind w:left="5760" w:hanging="360"/>
-      </w:pPr>
-      <w:rPr>
-        <w:u w:val="none"/>
-      </w:rPr>
-    </w:lvl>
-    <w:lvl w:ilvl="8">
-      <w:start w:val="1"/>
-      <w:numFmt w:val="bullet"/>
-      <w:lvlText w:val="■"/>
-      <w:lvlJc w:val="left"/>
-      <w:pPr>
-        <w:ind w:left="6480" w:hanging="360"/>
-      </w:pPr>
-      <w:rPr>
-        <w:u w:val="none"/>
-      </w:rPr>
-    </w:lvl>
-  </w:abstractNum>
-  <w:abstractNum w:abstractNumId="2">
-    <w:lvl w:ilvl="0">
-      <w:start w:val="1"/>
-      <w:numFmt w:val="bullet"/>
-      <w:lvlText w:val="●"/>
-      <w:lvlJc w:val="left"/>
-      <w:pPr>
-        <w:ind w:left="720" w:hanging="360"/>
-      </w:pPr>
-      <w:rPr>
-        <w:u w:val="none"/>
-      </w:rPr>
-    </w:lvl>
-    <w:lvl w:ilvl="1">
-      <w:start w:val="1"/>
-      <w:numFmt w:val="bullet"/>
-      <w:lvlText w:val="○"/>
-      <w:lvlJc w:val="left"/>
-      <w:pPr>
-        <w:ind w:left="1440" w:hanging="360"/>
-      </w:pPr>
-      <w:rPr>
-        <w:u w:val="none"/>
-      </w:rPr>
-    </w:lvl>
-    <w:lvl w:ilvl="2">
-      <w:start w:val="1"/>
-      <w:numFmt w:val="bullet"/>
-      <w:lvlText w:val="■"/>
-      <w:lvlJc w:val="left"/>
-      <w:pPr>
-        <w:ind w:left="2160" w:hanging="360"/>
-      </w:pPr>
-      <w:rPr>
-        <w:u w:val="none"/>
-      </w:rPr>
-    </w:lvl>
-    <w:lvl w:ilvl="3">
-      <w:start w:val="1"/>
-      <w:numFmt w:val="bullet"/>
-      <w:lvlText w:val="●"/>
-      <w:lvlJc w:val="left"/>
-      <w:pPr>
-        <w:ind w:left="2880" w:hanging="360"/>
-      </w:pPr>
-      <w:rPr>
-        <w:u w:val="none"/>
-      </w:rPr>
-    </w:lvl>
-    <w:lvl w:ilvl="4">
-      <w:start w:val="1"/>
-      <w:numFmt w:val="bullet"/>
-      <w:lvlText w:val="○"/>
-      <w:lvlJc w:val="left"/>
-      <w:pPr>
-        <w:ind w:left="3600" w:hanging="360"/>
-      </w:pPr>
-      <w:rPr>
-        <w:u w:val="none"/>
-      </w:rPr>
-    </w:lvl>
-    <w:lvl w:ilvl="5">
-      <w:start w:val="1"/>
-      <w:numFmt w:val="bullet"/>
-      <w:lvlText w:val="■"/>
-      <w:lvlJc w:val="left"/>
-      <w:pPr>
-        <w:ind w:left="4320" w:hanging="360"/>
-      </w:pPr>
-      <w:rPr>
-        <w:u w:val="none"/>
-      </w:rPr>
-    </w:lvl>
-    <w:lvl w:ilvl="6">
-      <w:start w:val="1"/>
-      <w:numFmt w:val="bullet"/>
-      <w:lvlText w:val="●"/>
-      <w:lvlJc w:val="left"/>
-      <w:pPr>
-        <w:ind w:left="5040" w:hanging="360"/>
-      </w:pPr>
-      <w:rPr>
-        <w:u w:val="none"/>
-      </w:rPr>
-    </w:lvl>
-    <w:lvl w:ilvl="7">
-      <w:start w:val="1"/>
-      <w:numFmt w:val="bullet"/>
-      <w:lvlText w:val="○"/>
-      <w:lvlJc w:val="left"/>
-      <w:pPr>
-        <w:ind w:left="5760" w:hanging="360"/>
-      </w:pPr>
-      <w:rPr>
-        <w:u w:val="none"/>
-      </w:rPr>
-    </w:lvl>
-    <w:lvl w:ilvl="8">
-      <w:start w:val="1"/>
-      <w:numFmt w:val="bullet"/>
-      <w:lvlText w:val="■"/>
-      <w:lvlJc w:val="left"/>
-      <w:pPr>
-        <w:ind w:left="6480" w:hanging="360"/>
-      </w:pPr>
-      <w:rPr>
-        <w:u w:val="none"/>
-      </w:rPr>
-    </w:lvl>
-  </w:abstractNum>
-  <w:abstractNum w:abstractNumId="3">
-    <w:lvl w:ilvl="0">
-      <w:start w:val="1"/>
-      <w:numFmt w:val="bullet"/>
-      <w:lvlText w:val="●"/>
-      <w:lvlJc w:val="left"/>
-      <w:pPr>
-        <w:ind w:left="720" w:hanging="360"/>
-      </w:pPr>
-      <w:rPr>
-        <w:u w:val="none"/>
-      </w:rPr>
-    </w:lvl>
-    <w:lvl w:ilvl="1">
-      <w:start w:val="1"/>
-      <w:numFmt w:val="bullet"/>
-      <w:lvlText w:val="○"/>
-      <w:lvlJc w:val="left"/>
-      <w:pPr>
-        <w:ind w:left="1440" w:hanging="360"/>
-      </w:pPr>
-      <w:rPr>
-        <w:u w:val="none"/>
-      </w:rPr>
-    </w:lvl>
-    <w:lvl w:ilvl="2">
-      <w:start w:val="1"/>
-      <w:numFmt w:val="bullet"/>
-      <w:lvlText w:val="■"/>
-      <w:lvlJc w:val="left"/>
-      <w:pPr>
-        <w:ind w:left="2160" w:hanging="360"/>
-      </w:pPr>
-      <w:rPr>
-        <w:u w:val="none"/>
-      </w:rPr>
-    </w:lvl>
-    <w:lvl w:ilvl="3">
-      <w:start w:val="1"/>
-      <w:numFmt w:val="bullet"/>
-      <w:lvlText w:val="●"/>
-      <w:lvlJc w:val="left"/>
-      <w:pPr>
-        <w:ind w:left="2880" w:hanging="360"/>
-      </w:pPr>
-      <w:rPr>
-        <w:u w:val="none"/>
-      </w:rPr>
-    </w:lvl>
-    <w:lvl w:ilvl="4">
-      <w:start w:val="1"/>
-      <w:numFmt w:val="bullet"/>
-      <w:lvlText w:val="○"/>
-      <w:lvlJc w:val="left"/>
-      <w:pPr>
-        <w:ind w:left="3600" w:hanging="360"/>
-      </w:pPr>
-      <w:rPr>
-        <w:u w:val="none"/>
-      </w:rPr>
-    </w:lvl>
-    <w:lvl w:ilvl="5">
-      <w:start w:val="1"/>
-      <w:numFmt w:val="bullet"/>
-      <w:lvlText w:val="■"/>
-      <w:lvlJc w:val="left"/>
-      <w:pPr>
-        <w:ind w:left="4320" w:hanging="360"/>
-      </w:pPr>
-      <w:rPr>
-        <w:u w:val="none"/>
-      </w:rPr>
-    </w:lvl>
-    <w:lvl w:ilvl="6">
-      <w:start w:val="1"/>
-      <w:numFmt w:val="bullet"/>
-      <w:lvlText w:val="●"/>
-      <w:lvlJc w:val="left"/>
-      <w:pPr>
-        <w:ind w:left="5040" w:hanging="360"/>
-      </w:pPr>
-      <w:rPr>
-        <w:u w:val="none"/>
-      </w:rPr>
-    </w:lvl>
-    <w:lvl w:ilvl="7">
-      <w:start w:val="1"/>
-      <w:numFmt w:val="bullet"/>
-      <w:lvlText w:val="○"/>
-      <w:lvlJc w:val="left"/>
-      <w:pPr>
-        <w:ind w:left="5760" w:hanging="360"/>
-      </w:pPr>
-      <w:rPr>
-        <w:u w:val="none"/>
-      </w:rPr>
-    </w:lvl>
-    <w:lvl w:ilvl="8">
-      <w:start w:val="1"/>
-      <w:numFmt w:val="bullet"/>
-      <w:lvlText w:val="■"/>
-      <w:lvlJc w:val="left"/>
-      <w:pPr>
-        <w:ind w:left="6480" w:hanging="360"/>
-      </w:pPr>
-      <w:rPr>
-        <w:u w:val="none"/>
-      </w:rPr>
-    </w:lvl>
-  </w:abstractNum>
-  <w:abstractNum w:abstractNumId="4">
-    <w:lvl w:ilvl="0">
-      <w:start w:val="1"/>
-      <w:numFmt w:val="bullet"/>
-      <w:lvlText w:val="●"/>
-      <w:lvlJc w:val="left"/>
-      <w:pPr>
-        <w:ind w:left="720" w:hanging="360"/>
-      </w:pPr>
-      <w:rPr>
-        <w:u w:val="none"/>
-      </w:rPr>
-    </w:lvl>
-    <w:lvl w:ilvl="1">
-      <w:start w:val="1"/>
-      <w:numFmt w:val="bullet"/>
-      <w:lvlText w:val="○"/>
-      <w:lvlJc w:val="left"/>
-      <w:pPr>
-        <w:ind w:left="1440" w:hanging="360"/>
-      </w:pPr>
-      <w:rPr>
-        <w:u w:val="none"/>
-      </w:rPr>
-    </w:lvl>
-    <w:lvl w:ilvl="2">
-      <w:start w:val="1"/>
-      <w:numFmt w:val="bullet"/>
-      <w:lvlText w:val="■"/>
-      <w:lvlJc w:val="left"/>
-      <w:pPr>
-        <w:ind w:left="2160" w:hanging="360"/>
-      </w:pPr>
-      <w:rPr>
-        <w:u w:val="none"/>
-      </w:rPr>
-    </w:lvl>
-    <w:lvl w:ilvl="3">
-      <w:start w:val="1"/>
-      <w:numFmt w:val="bullet"/>
-      <w:lvlText w:val="●"/>
-      <w:lvlJc w:val="left"/>
-      <w:pPr>
-        <w:ind w:left="2880" w:hanging="360"/>
-      </w:pPr>
-      <w:rPr>
-        <w:u w:val="none"/>
-      </w:rPr>
-    </w:lvl>
-    <w:lvl w:ilvl="4">
-      <w:start w:val="1"/>
-      <w:numFmt w:val="bullet"/>
-      <w:lvlText w:val="○"/>
-      <w:lvlJc w:val="left"/>
-      <w:pPr>
-        <w:ind w:left="3600" w:hanging="360"/>
-      </w:pPr>
-      <w:rPr>
-        <w:u w:val="none"/>
-      </w:rPr>
-    </w:lvl>
-    <w:lvl w:ilvl="5">
-      <w:start w:val="1"/>
-      <w:numFmt w:val="bullet"/>
-      <w:lvlText w:val="■"/>
-      <w:lvlJc w:val="left"/>
-      <w:pPr>
-        <w:ind w:left="4320" w:hanging="360"/>
-      </w:pPr>
-      <w:rPr>
-        <w:u w:val="none"/>
-      </w:rPr>
-    </w:lvl>
-    <w:lvl w:ilvl="6">
-      <w:start w:val="1"/>
-      <w:numFmt w:val="bullet"/>
-      <w:lvlText w:val="●"/>
-      <w:lvlJc w:val="left"/>
-      <w:pPr>
-        <w:ind w:left="5040" w:hanging="360"/>
-      </w:pPr>
-      <w:rPr>
-        <w:u w:val="none"/>
-      </w:rPr>
-    </w:lvl>
-    <w:lvl w:ilvl="7">
-      <w:start w:val="1"/>
-      <w:numFmt w:val="bullet"/>
-      <w:lvlText w:val="○"/>
-      <w:lvlJc w:val="left"/>
-      <w:pPr>
-        <w:ind w:left="5760" w:hanging="360"/>
-      </w:pPr>
-      <w:rPr>
-        <w:u w:val="none"/>
-      </w:rPr>
-    </w:lvl>
-    <w:lvl w:ilvl="8">
-      <w:start w:val="1"/>
-      <w:numFmt w:val="bullet"/>
-      <w:lvlText w:val="■"/>
-      <w:lvlJc w:val="left"/>
-      <w:pPr>
-        <w:ind w:left="6480" w:hanging="360"/>
-      </w:pPr>
-      <w:rPr>
-        <w:u w:val="none"/>
-      </w:rPr>
-    </w:lvl>
-  </w:abstractNum>
-  <w:num w:numId="1">
-    <w:abstractNumId w:val="1"/>
-  </w:num>
-  <w:num w:numId="2">
-    <w:abstractNumId w:val="2"/>
-  </w:num>
-  <w:num w:numId="3">
-    <w:abstractNumId w:val="3"/>
-  </w:num>
-  <w:num w:numId="4">
-    <w:abstractNumId w:val="4"/>
-  </w:num>
-</w:numbering>
+<w:numbering xmlns:mc="http://schemas.openxmlformats.org/markup-compatibility/2006" xmlns:o="urn:schemas-microsoft-com:office:office" xmlns:r="http://schemas.openxmlformats.org/officeDocument/2006/relationships" xmlns:m="http://schemas.openxmlformats.org/officeDocument/2006/math" xmlns:v="urn:schemas-microsoft-com:vml" xmlns:wp="http://schemas.openxmlformats.org/drawingml/2006/wordprocessingDrawing" xmlns:w10="urn:schemas-microsoft-com:office:word" xmlns:w="http://schemas.openxmlformats.org/wordprocessingml/2006/main" xmlns:wne="http://schemas.microsoft.com/office/word/2006/wordml" xmlns:sl="http://schemas.openxmlformats.org/schemaLibrary/2006/main" xmlns:a="http://schemas.openxmlformats.org/drawingml/2006/main" xmlns:pic="http://schemas.openxmlformats.org/drawingml/2006/picture" xmlns:c="http://schemas.openxmlformats.org/drawingml/2006/chart" xmlns:lc="http://schemas.openxmlformats.org/drawingml/2006/lockedCanvas" xmlns:dgm="http://schemas.openxmlformats.org/drawingml/2006/diagram" xmlns:wps="http://schemas.microsoft.com/office/word/2010/wordprocessingShape" xmlns:wpg="http://schemas.microsoft.com/office/word/2010/wordprocessingGroup" xmlns:w14="http://schemas.microsoft.com/office/word/2010/wordml" xmlns:w15="http://schemas.microsoft.com/office/word/2012/wordml"/>
 </file>
 
 <file path=word/styles.xml><?xml version="1.0" encoding="utf-8"?>
@@ -3657,6 +1986,124 @@
       </w:pPr>
     </w:pPrDefault>
   </w:docDefaults>
+  <w:style w:type="paragraph" w:styleId="Normal" w:default="1">
+    <w:name w:val="normal"/>
+  </w:style>
+  <w:style w:type="table" w:styleId="TableNormal" w:default="1">
+    <w:name w:val="Table Normal"/>
+  </w:style>
+  <w:style w:type="paragraph" w:styleId="Heading1">
+    <w:name w:val="heading 1"/>
+    <w:basedOn w:val="Normal"/>
+    <w:next w:val="Normal"/>
+    <w:pPr>
+      <w:keepNext w:val="1"/>
+      <w:keepLines w:val="1"/>
+      <w:pageBreakBefore w:val="0"/>
+      <w:spacing w:after="120" w:before="400" w:lineRule="auto"/>
+    </w:pPr>
+    <w:rPr>
+      <w:sz w:val="40"/>
+      <w:szCs w:val="40"/>
+    </w:rPr>
+  </w:style>
+  <w:style w:type="paragraph" w:styleId="Heading2">
+    <w:name w:val="heading 2"/>
+    <w:basedOn w:val="Normal"/>
+    <w:next w:val="Normal"/>
+    <w:pPr>
+      <w:keepNext w:val="1"/>
+      <w:keepLines w:val="1"/>
+      <w:pageBreakBefore w:val="0"/>
+      <w:spacing w:after="120" w:before="360" w:lineRule="auto"/>
+    </w:pPr>
+    <w:rPr>
+      <w:b w:val="0"/>
+      <w:sz w:val="32"/>
+      <w:szCs w:val="32"/>
+    </w:rPr>
+  </w:style>
+  <w:style w:type="paragraph" w:styleId="Heading3">
+    <w:name w:val="heading 3"/>
+    <w:basedOn w:val="Normal"/>
+    <w:next w:val="Normal"/>
+    <w:pPr>
+      <w:keepNext w:val="1"/>
+      <w:keepLines w:val="1"/>
+      <w:pageBreakBefore w:val="0"/>
+      <w:spacing w:after="80" w:before="320" w:lineRule="auto"/>
+    </w:pPr>
+    <w:rPr>
+      <w:b w:val="0"/>
+      <w:color w:val="434343"/>
+      <w:sz w:val="28"/>
+      <w:szCs w:val="28"/>
+    </w:rPr>
+  </w:style>
+  <w:style w:type="paragraph" w:styleId="Heading4">
+    <w:name w:val="heading 4"/>
+    <w:basedOn w:val="Normal"/>
+    <w:next w:val="Normal"/>
+    <w:pPr>
+      <w:keepNext w:val="1"/>
+      <w:keepLines w:val="1"/>
+      <w:pageBreakBefore w:val="0"/>
+      <w:spacing w:after="80" w:before="280" w:lineRule="auto"/>
+    </w:pPr>
+    <w:rPr>
+      <w:color w:val="666666"/>
+      <w:sz w:val="24"/>
+      <w:szCs w:val="24"/>
+    </w:rPr>
+  </w:style>
+  <w:style w:type="paragraph" w:styleId="Heading5">
+    <w:name w:val="heading 5"/>
+    <w:basedOn w:val="Normal"/>
+    <w:next w:val="Normal"/>
+    <w:pPr>
+      <w:keepNext w:val="1"/>
+      <w:keepLines w:val="1"/>
+      <w:pageBreakBefore w:val="0"/>
+      <w:spacing w:after="80" w:before="240" w:lineRule="auto"/>
+    </w:pPr>
+    <w:rPr>
+      <w:color w:val="666666"/>
+      <w:sz w:val="22"/>
+      <w:szCs w:val="22"/>
+    </w:rPr>
+  </w:style>
+  <w:style w:type="paragraph" w:styleId="Heading6">
+    <w:name w:val="heading 6"/>
+    <w:basedOn w:val="Normal"/>
+    <w:next w:val="Normal"/>
+    <w:pPr>
+      <w:keepNext w:val="1"/>
+      <w:keepLines w:val="1"/>
+      <w:pageBreakBefore w:val="0"/>
+      <w:spacing w:after="80" w:before="240" w:lineRule="auto"/>
+    </w:pPr>
+    <w:rPr>
+      <w:i w:val="1"/>
+      <w:color w:val="666666"/>
+      <w:sz w:val="22"/>
+      <w:szCs w:val="22"/>
+    </w:rPr>
+  </w:style>
+  <w:style w:type="paragraph" w:styleId="Title">
+    <w:name w:val="Title"/>
+    <w:basedOn w:val="Normal"/>
+    <w:next w:val="Normal"/>
+    <w:pPr>
+      <w:keepNext w:val="1"/>
+      <w:keepLines w:val="1"/>
+      <w:pageBreakBefore w:val="0"/>
+      <w:spacing w:after="60" w:before="0" w:lineRule="auto"/>
+    </w:pPr>
+    <w:rPr>
+      <w:sz w:val="52"/>
+      <w:szCs w:val="52"/>
+    </w:rPr>
+  </w:style>
   <w:style w:type="paragraph" w:styleId="Normal" w:default="1">
     <w:name w:val="normal"/>
   </w:style>
@@ -3969,6 +2416,37 @@
     </w:tblPr>
   </w:style>
   <w:style w:type="table" w:styleId="Table2">
+    <w:basedOn w:val="TableNormal"/>
+    <w:tblPr>
+      <w:tblStyleRowBandSize w:val="1"/>
+      <w:tblStyleColBandSize w:val="1"/>
+      <w:tblCellMar>
+        <w:top w:w="100.0" w:type="dxa"/>
+        <w:left w:w="100.0" w:type="dxa"/>
+        <w:bottom w:w="100.0" w:type="dxa"/>
+        <w:right w:w="100.0" w:type="dxa"/>
+      </w:tblCellMar>
+    </w:tblPr>
+  </w:style>
+  <w:style w:type="paragraph" w:styleId="Subtitle">
+    <w:name w:val="Subtitle"/>
+    <w:basedOn w:val="Normal"/>
+    <w:next w:val="Normal"/>
+    <w:pPr>
+      <w:keepNext w:val="1"/>
+      <w:keepLines w:val="1"/>
+      <w:pageBreakBefore w:val="0"/>
+      <w:spacing w:after="320" w:before="0" w:lineRule="auto"/>
+    </w:pPr>
+    <w:rPr>
+      <w:rFonts w:ascii="Arial" w:cs="Arial" w:eastAsia="Arial" w:hAnsi="Arial"/>
+      <w:i w:val="0"/>
+      <w:color w:val="666666"/>
+      <w:sz w:val="30"/>
+      <w:szCs w:val="30"/>
+    </w:rPr>
+  </w:style>
+  <w:style w:type="table" w:styleId="Table1">
     <w:basedOn w:val="TableNormal"/>
     <w:tblPr>
       <w:tblStyleRowBandSize w:val="1"/>
@@ -4305,8 +2783,8 @@
 </file>
 
 <file path=customXML/item1.xml><?xml version="1.0" encoding="utf-8"?>
-<go:gDocsCustomXmlDataStorage xmlns:go="http://customooxmlschemas.google.com/" xmlns:r="http://schemas.openxmlformats.org/officeDocument/2006/relationships" uri="GoogleDocsCustomDataVersion1">
-  <go:docsCustomData xmlns:go="http://customooxmlschemas.google.com/" roundtripDataSignature="AMtx7miAfJrLn9+VSnCmSz8jd9Y1/sN0Ew==">AMUW2mVJsIZbzQAk2Pz1DGF/aXiOXYr7qMSXJ00CTmGXgviiWHCT1ukeblCDrQ99Kv1cwmK/L88zow5IFhFYavI5it3OR7amg/VDcRUg9GyuwVKlf9z12wpo2hF9CbedgXczi1fG/R7eO13+R71OmoXD+Y+KwMDsFcuvP0uvbmOXrIkdjd8Nq/qtSCSADoyThXQ9hVxuMh19</go:docsCustomData>
+<go:gDocsCustomXmlDataStorage xmlns:go="http://customooxmlschemas.google.com/" xmlns:r="http://schemas.openxmlformats.org/officeDocument/2006/relationships" uri="GoogleDocsCustomDataVersion2">
+  <go:docsCustomData xmlns:go="http://customooxmlschemas.google.com/" roundtripDataSignature="AMtx7mhkUPOm/p2+DWjKNiYZK4IGwGbxrg==">CgMxLjAyCGguZ2pkZ3hzMgloLjMwajB6bGwyCWguMWZvYjl0ZTIJaC4zem55c2g3MgloLjJldDkycDA4AHIhMWJpTkJtTEtsejd4emtZaWMtdy1RZXpyQ2FwS3ZZQ2ps</go:docsCustomData>
 </go:gDocsCustomXmlDataStorage>
 </file>
 

</xml_diff>